<commit_message>
updated notes and quiz
</commit_message>
<xml_diff>
--- a/backend notes.docx
+++ b/backend notes.docx
@@ -258,6 +258,158 @@
           <w:rFonts w:ascii="Courier New" w:hAnsi="Courier New" w:cs="Courier New"/>
         </w:rPr>
       </w:pPr>
+    </w:p>
+    <w:p>
+      <w:pPr>
+        <w:pStyle w:val="PlainText"/>
+        <w:rPr>
+          <w:rFonts w:ascii="Courier New" w:hAnsi="Courier New" w:cs="Courier New"/>
+        </w:rPr>
+      </w:pPr>
+    </w:p>
+    <w:p>
+      <w:pPr>
+        <w:pStyle w:val="PlainText"/>
+        <w:rPr>
+          <w:rFonts w:ascii="Courier New" w:hAnsi="Courier New" w:cs="Courier New"/>
+        </w:rPr>
+      </w:pPr>
+    </w:p>
+    <w:p>
+      <w:pPr>
+        <w:pStyle w:val="PlainText"/>
+        <w:rPr>
+          <w:rFonts w:ascii="Courier New" w:hAnsi="Courier New" w:cs="Courier New"/>
+        </w:rPr>
+      </w:pPr>
+    </w:p>
+    <w:p>
+      <w:pPr>
+        <w:pStyle w:val="PlainText"/>
+        <w:rPr>
+          <w:rFonts w:ascii="Courier New" w:hAnsi="Courier New" w:cs="Courier New"/>
+        </w:rPr>
+      </w:pPr>
+    </w:p>
+    <w:p>
+      <w:pPr>
+        <w:pStyle w:val="PlainText"/>
+        <w:rPr>
+          <w:rFonts w:ascii="Courier New" w:hAnsi="Courier New" w:cs="Courier New"/>
+        </w:rPr>
+      </w:pPr>
+    </w:p>
+    <w:p>
+      <w:pPr>
+        <w:pStyle w:val="PlainText"/>
+        <w:rPr>
+          <w:rFonts w:ascii="Courier New" w:hAnsi="Courier New" w:cs="Courier New"/>
+        </w:rPr>
+      </w:pPr>
+      <w:r>
+        <w:rPr>
+          <w:rFonts w:ascii="Courier New" w:hAnsi="Courier New" w:cs="Courier New"/>
+        </w:rPr>
+        <w:t>MVC ARCHITECTURE</w:t>
+      </w:r>
+      <w:r>
+        <w:rPr>
+          <w:rFonts w:ascii="Courier New" w:hAnsi="Courier New" w:cs="Courier New"/>
+        </w:rPr>
+        <w:t xml:space="preserve"> : modal + view + controllers</w:t>
+      </w:r>
+    </w:p>
+    <w:p>
+      <w:pPr>
+        <w:pStyle w:val="PlainText"/>
+        <w:rPr>
+          <w:rFonts w:ascii="Courier New" w:hAnsi="Courier New" w:cs="Courier New"/>
+        </w:rPr>
+      </w:pPr>
+    </w:p>
+    <w:p>
+      <w:pPr>
+        <w:pStyle w:val="PlainText"/>
+        <w:rPr>
+          <w:rFonts w:ascii="Courier New" w:hAnsi="Courier New" w:cs="Courier New"/>
+        </w:rPr>
+      </w:pPr>
+    </w:p>
+    <w:p>
+      <w:pPr>
+        <w:pStyle w:val="PlainText"/>
+        <w:rPr>
+          <w:rFonts w:ascii="Courier New" w:hAnsi="Courier New" w:cs="Courier New"/>
+        </w:rPr>
+      </w:pPr>
+    </w:p>
+    <w:p>
+      <w:pPr>
+        <w:pStyle w:val="PlainText"/>
+        <w:rPr>
+          <w:rFonts w:ascii="Courier New" w:hAnsi="Courier New" w:cs="Courier New"/>
+        </w:rPr>
+      </w:pPr>
+    </w:p>
+    <w:p>
+      <w:pPr>
+        <w:pStyle w:val="PlainText"/>
+        <w:rPr>
+          <w:rFonts w:ascii="Courier New" w:hAnsi="Courier New" w:cs="Courier New"/>
+        </w:rPr>
+      </w:pPr>
+    </w:p>
+    <w:p>
+      <w:pPr>
+        <w:pStyle w:val="PlainText"/>
+        <w:rPr>
+          <w:rFonts w:ascii="Courier New" w:hAnsi="Courier New" w:cs="Courier New"/>
+        </w:rPr>
+      </w:pPr>
+    </w:p>
+    <w:p>
+      <w:pPr>
+        <w:pStyle w:val="PlainText"/>
+        <w:rPr>
+          <w:rFonts w:ascii="Courier New" w:hAnsi="Courier New" w:cs="Courier New"/>
+        </w:rPr>
+      </w:pPr>
+    </w:p>
+    <w:p>
+      <w:pPr>
+        <w:pStyle w:val="PlainText"/>
+        <w:rPr>
+          <w:rFonts w:ascii="Courier New" w:hAnsi="Courier New" w:cs="Courier New"/>
+        </w:rPr>
+      </w:pPr>
+    </w:p>
+    <w:p>
+      <w:pPr>
+        <w:pStyle w:val="PlainText"/>
+        <w:rPr>
+          <w:rFonts w:ascii="Courier New" w:hAnsi="Courier New" w:cs="Courier New"/>
+        </w:rPr>
+      </w:pPr>
+      <w:r>
+        <w:rPr>
+          <w:rFonts w:ascii="Courier New" w:hAnsi="Courier New" w:cs="Courier New"/>
+        </w:rPr>
+        <w:t>3 cycles of a software :</w:t>
+      </w:r>
+    </w:p>
+    <w:p>
+      <w:pPr>
+        <w:pStyle w:val="PlainText"/>
+        <w:rPr>
+          <w:rFonts w:ascii="Courier New" w:hAnsi="Courier New" w:cs="Courier New"/>
+        </w:rPr>
+      </w:pPr>
+      <w:r>
+        <w:rPr>
+          <w:rFonts w:ascii="Courier New" w:hAnsi="Courier New" w:cs="Courier New"/>
+        </w:rPr>
+        <w:t>Development -&gt; testing -&gt; deployment</w:t>
+      </w:r>
     </w:p>
     <w:sectPr>
       <w:pgSz w:w="11906" w:h="16838"/>

</xml_diff>

<commit_message>
starting files for challenge 4
</commit_message>
<xml_diff>
--- a/backend notes.docx
+++ b/backend notes.docx
@@ -409,6 +409,187 @@
           <w:rFonts w:ascii="Courier New" w:hAnsi="Courier New" w:cs="Courier New"/>
         </w:rPr>
         <w:t>Development -&gt; testing -&gt; deployment</w:t>
+      </w:r>
+    </w:p>
+    <w:p>
+      <w:pPr>
+        <w:pStyle w:val="PlainText"/>
+        <w:rPr>
+          <w:rFonts w:ascii="Courier New" w:hAnsi="Courier New" w:cs="Courier New"/>
+        </w:rPr>
+      </w:pPr>
+    </w:p>
+    <w:p>
+      <w:pPr>
+        <w:pStyle w:val="PlainText"/>
+        <w:numPr>
+          <w:ilvl w:val="0"/>
+          <w:numId w:val="1"/>
+        </w:numPr>
+        <w:rPr>
+          <w:rFonts w:ascii="Courier New" w:hAnsi="Courier New" w:cs="Courier New"/>
+        </w:rPr>
+      </w:pPr>
+      <w:r>
+        <w:rPr>
+          <w:rFonts w:ascii="Courier New" w:hAnsi="Courier New" w:cs="Courier New"/>
+        </w:rPr>
+        <w:t>sharding of servers</w:t>
+      </w:r>
+    </w:p>
+    <w:p>
+      <w:pPr>
+        <w:pStyle w:val="PlainText"/>
+        <w:rPr>
+          <w:rFonts w:ascii="Courier New" w:hAnsi="Courier New" w:cs="Courier New"/>
+        </w:rPr>
+      </w:pPr>
+    </w:p>
+    <w:p>
+      <w:pPr>
+        <w:pStyle w:val="PlainText"/>
+        <w:rPr>
+          <w:rFonts w:ascii="Courier New" w:hAnsi="Courier New" w:cs="Courier New"/>
+        </w:rPr>
+      </w:pPr>
+    </w:p>
+    <w:p>
+      <w:pPr>
+        <w:pStyle w:val="PlainText"/>
+        <w:rPr>
+          <w:rFonts w:ascii="Courier New" w:hAnsi="Courier New" w:cs="Courier New"/>
+        </w:rPr>
+      </w:pPr>
+    </w:p>
+    <w:p>
+      <w:pPr>
+        <w:pStyle w:val="PlainText"/>
+        <w:rPr>
+          <w:rFonts w:ascii="Courier New" w:hAnsi="Courier New" w:cs="Courier New"/>
+        </w:rPr>
+      </w:pPr>
+    </w:p>
+    <w:p>
+      <w:pPr>
+        <w:pStyle w:val="PlainText"/>
+        <w:rPr>
+          <w:rFonts w:ascii="Courier New" w:hAnsi="Courier New" w:cs="Courier New"/>
+        </w:rPr>
+      </w:pPr>
+    </w:p>
+    <w:p>
+      <w:pPr>
+        <w:pStyle w:val="PlainText"/>
+        <w:rPr>
+          <w:rFonts w:ascii="Courier New" w:hAnsi="Courier New" w:cs="Courier New"/>
+        </w:rPr>
+      </w:pPr>
+    </w:p>
+    <w:p>
+      <w:pPr>
+        <w:pStyle w:val="PlainText"/>
+        <w:pBdr>
+          <w:bottom w:val="single" w:sz="6" w:space="1" w:color="auto"/>
+        </w:pBdr>
+        <w:rPr>
+          <w:rFonts w:ascii="Courier New" w:hAnsi="Courier New" w:cs="Courier New"/>
+        </w:rPr>
+      </w:pPr>
+    </w:p>
+    <w:p>
+      <w:pPr>
+        <w:pStyle w:val="PlainText"/>
+        <w:rPr>
+          <w:rFonts w:ascii="Courier New" w:hAnsi="Courier New" w:cs="Courier New"/>
+        </w:rPr>
+      </w:pPr>
+    </w:p>
+    <w:p>
+      <w:pPr>
+        <w:pStyle w:val="PlainText"/>
+        <w:rPr>
+          <w:rFonts w:ascii="Courier New" w:hAnsi="Courier New" w:cs="Courier New"/>
+        </w:rPr>
+      </w:pPr>
+      <w:r>
+        <w:rPr>
+          <w:rFonts w:ascii="Courier New" w:hAnsi="Courier New" w:cs="Courier New"/>
+        </w:rPr>
+        <w:t>Create schemas for dbs. Eg, create schema for internships data.</w:t>
+      </w:r>
+    </w:p>
+    <w:p>
+      <w:pPr>
+        <w:pStyle w:val="PlainText"/>
+        <w:rPr>
+          <w:rFonts w:ascii="Courier New" w:hAnsi="Courier New" w:cs="Courier New"/>
+          <w:b/>
+          <w:bCs/>
+        </w:rPr>
+      </w:pPr>
+      <w:r>
+        <w:rPr>
+          <w:rFonts w:ascii="Courier New" w:hAnsi="Courier New" w:cs="Courier New"/>
+          <w:b/>
+          <w:bCs/>
+        </w:rPr>
+        <w:t>Schema -&gt;</w:t>
+      </w:r>
+      <w:r>
+        <w:rPr>
+          <w:rFonts w:ascii="Courier New" w:hAnsi="Courier New" w:cs="Courier New"/>
+          <w:b/>
+          <w:bCs/>
+        </w:rPr>
+        <w:t xml:space="preserve"> Name, Author, Price,Publications etc. </w:t>
+      </w:r>
+    </w:p>
+    <w:p>
+      <w:pPr>
+        <w:pStyle w:val="PlainText"/>
+        <w:rPr>
+          <w:rFonts w:ascii="Courier New" w:hAnsi="Courier New" w:cs="Courier New"/>
+          <w:b/>
+          <w:bCs/>
+        </w:rPr>
+      </w:pPr>
+      <w:r>
+        <w:rPr>
+          <w:rFonts w:ascii="Courier New" w:hAnsi="Courier New" w:cs="Courier New"/>
+          <w:b/>
+          <w:bCs/>
+        </w:rPr>
+        <w:t>Eg of schema = name, role, stipned etc.</w:t>
+      </w:r>
+      <w:r>
+        <w:rPr>
+          <w:rFonts w:ascii="Courier New" w:hAnsi="Courier New" w:cs="Courier New"/>
+          <w:b/>
+          <w:bCs/>
+        </w:rPr>
+        <w:t xml:space="preserve"> </w:t>
+      </w:r>
+    </w:p>
+    <w:p>
+      <w:pPr>
+        <w:pStyle w:val="PlainText"/>
+        <w:rPr>
+          <w:rFonts w:ascii="Courier New" w:hAnsi="Courier New" w:cs="Courier New"/>
+        </w:rPr>
+      </w:pPr>
+    </w:p>
+    <w:p>
+      <w:pPr>
+        <w:pStyle w:val="PlainText"/>
+        <w:rPr>
+          <w:rFonts w:ascii="Courier New" w:hAnsi="Courier New" w:cs="Courier New"/>
+        </w:rPr>
+      </w:pPr>
+      <w:r>
+        <w:rPr>
+          <w:rFonts w:ascii="Courier New" w:hAnsi="Courier New" w:cs="Courier New"/>
+        </w:rPr>
+        <w:t>Controller functions are passed in routers.</w:t>
       </w:r>
     </w:p>
     <w:sectPr>

</xml_diff>